<commit_message>
finished linking the two menus together
</commit_message>
<xml_diff>
--- a/last thing I was doing.docx
+++ b/last thing I was doing.docx
@@ -4,10 +4,21 @@
   <w:body>
     <w:p>
       <w:r>
-        <w:t>Was trying to add checked item from the menu to the cart</w:t>
+        <w:t>Turned menus into json file but didn’t fetch it yet</w:t>
+      </w:r>
+    </w:p>
+    <w:p>
+      <w:r>
+        <w:t>Was trying to make hidden and shown classes to unite how description boxes hide and show</w:t>
+      </w:r>
+      <w:r>
+        <w:t xml:space="preserve"> but didn’t type the js</w:t>
       </w:r>
       <w:bookmarkStart w:id="0" w:name="_GoBack"/>
       <w:bookmarkEnd w:id="0"/>
+      <w:r>
+        <w:t xml:space="preserve"> yet</w:t>
+      </w:r>
     </w:p>
     <w:sectPr>
       <w:pgSz w:w="12240" w:h="15840"/>

</xml_diff>